<commit_message>
create new csv file from exist csv files and add table of artists and albums with the data from csv file
</commit_message>
<xml_diff>
--- a/שלב 1.docx
+++ b/שלב 1.docx
@@ -1,6 +1,6 @@
 
 <file path=word/document.xml><?xml version="1.0" encoding="utf-8"?>
-<w:document xmlns:wpc="http://schemas.microsoft.com/office/word/2010/wordprocessingCanvas" xmlns:cx="http://schemas.microsoft.com/office/drawing/2014/chartex" xmlns:cx1="http://schemas.microsoft.com/office/drawing/2015/9/8/chartex" xmlns:cx2="http://schemas.microsoft.com/office/drawing/2015/10/21/chartex" xmlns:cx3="http://schemas.microsoft.com/office/drawing/2016/5/9/chartex" xmlns:cx4="http://schemas.microsoft.com/office/drawing/2016/5/10/chartex" xmlns:cx5="http://schemas.microsoft.com/office/drawing/2016/5/11/chartex" xmlns:cx6="http://schemas.microsoft.com/office/drawing/2016/5/12/chartex" xmlns:cx7="http://schemas.microsoft.com/office/drawing/2016/5/13/chartex" xmlns:cx8="http://schemas.microsoft.com/office/drawing/2016/5/14/chartex" xmlns:mc="http://schemas.openxmlformats.org/markup-compatibility/2006" xmlns:aink="http://schemas.microsoft.com/office/drawing/2016/ink" xmlns:am3d="http://schemas.microsoft.com/office/drawing/2017/model3d" xmlns:o="urn:schemas-microsoft-com:office:office" xmlns:r="http://schemas.openxmlformats.org/officeDocument/2006/relationships" xmlns:m="http://schemas.openxmlformats.org/officeDocument/2006/math" xmlns:v="urn:schemas-microsoft-com:vml" xmlns:wp14="http://schemas.microsoft.com/office/word/2010/wordprocessingDrawing" xmlns:wp="http://schemas.openxmlformats.org/drawingml/2006/wordprocessingDrawing" xmlns:w10="urn:schemas-microsoft-com:office:word" xmlns:w="http://schemas.openxmlformats.org/wordprocessingml/2006/main" xmlns:w14="http://schemas.microsoft.com/office/word/2010/wordml" xmlns:w15="http://schemas.microsoft.com/office/word/2012/wordml" xmlns:w16cid="http://schemas.microsoft.com/office/word/2016/wordml/cid" xmlns:w16se="http://schemas.microsoft.com/office/word/2015/wordml/symex" xmlns:wpg="http://schemas.microsoft.com/office/word/2010/wordprocessingGroup" xmlns:wpi="http://schemas.microsoft.com/office/word/2010/wordprocessingInk" xmlns:wne="http://schemas.microsoft.com/office/word/2006/wordml" xmlns:wps="http://schemas.microsoft.com/office/word/2010/wordprocessingShape" mc:Ignorable="w14 w15 w16se w16cid wp14">
+<w:document xmlns:wpc="http://schemas.microsoft.com/office/word/2010/wordprocessingCanvas" xmlns:cx="http://schemas.microsoft.com/office/drawing/2014/chartex" xmlns:mc="http://schemas.openxmlformats.org/markup-compatibility/2006" xmlns:o="urn:schemas-microsoft-com:office:office" xmlns:r="http://schemas.openxmlformats.org/officeDocument/2006/relationships" xmlns:m="http://schemas.openxmlformats.org/officeDocument/2006/math" xmlns:v="urn:schemas-microsoft-com:vml" xmlns:wp14="http://schemas.microsoft.com/office/word/2010/wordprocessingDrawing" xmlns:wp="http://schemas.openxmlformats.org/drawingml/2006/wordprocessingDrawing" xmlns:w10="urn:schemas-microsoft-com:office:word" xmlns:w="http://schemas.openxmlformats.org/wordprocessingml/2006/main" xmlns:w14="http://schemas.microsoft.com/office/word/2010/wordml" xmlns:w15="http://schemas.microsoft.com/office/word/2012/wordml" xmlns:w16se="http://schemas.microsoft.com/office/word/2015/wordml/symex" xmlns:wpg="http://schemas.microsoft.com/office/word/2010/wordprocessingGroup" xmlns:wpi="http://schemas.microsoft.com/office/word/2010/wordprocessingInk" xmlns:wne="http://schemas.microsoft.com/office/word/2006/wordml" xmlns:wps="http://schemas.microsoft.com/office/word/2010/wordprocessingShape" mc:Ignorable="w14 w15 w16se wp14">
   <w:body>
     <w:p>
       <w:pPr>
@@ -305,19 +305,7 @@
           <w:shd w:val="clear" w:color="auto" w:fill="FFFFFF"/>
           <w:rtl/>
         </w:rPr>
-        <w:t>בכל פעם יושמע לשחקן קטע משיר מסוים, על השחקן לב</w:t>
-      </w:r>
-      <w:bookmarkStart w:id="0" w:name="_GoBack"/>
-      <w:bookmarkEnd w:id="0"/>
-      <w:r>
-        <w:rPr>
-          <w:rFonts w:asciiTheme="minorBidi" w:hAnsiTheme="minorBidi"/>
-          <w:sz w:val="20"/>
-          <w:szCs w:val="20"/>
-          <w:shd w:val="clear" w:color="auto" w:fill="FFFFFF"/>
-          <w:rtl/>
-        </w:rPr>
-        <w:t>חור מתוך 4 אפשרויות את שם השיר או את שם הזמר (תלוי בשאלה) כאשר הזמן לענות על שאלה הוא 15 שניות בכל פעם. ככל שהשחקן יענה מהר יותר,</w:t>
+        <w:t>בכל פעם יושמע לשחקן קטע משיר מסוים, על השחקן לבחור מתוך 4 אפשרויות את שם השיר או את שם הזמר (תלוי בשאלה) כאשר הזמן לענות על שאלה הוא 15 שניות בכל פעם. ככל שהשחקן יענה מהר יותר,</w:t>
       </w:r>
     </w:p>
     <w:p>
@@ -695,7 +683,7 @@
     <w:p>
       <w:pPr>
         <w:rPr>
-          <w:rFonts w:asciiTheme="minorBidi" w:hAnsiTheme="minorBidi" w:hint="cs"/>
+          <w:rFonts w:asciiTheme="minorBidi" w:hAnsiTheme="minorBidi"/>
           <w:sz w:val="20"/>
           <w:szCs w:val="20"/>
           <w:rtl/>
@@ -802,7 +790,7 @@
     <w:p>
       <w:pPr>
         <w:rPr>
-          <w:rFonts w:asciiTheme="minorBidi" w:hAnsiTheme="minorBidi"/>
+          <w:rFonts w:asciiTheme="minorBidi" w:hAnsiTheme="minorBidi" w:hint="cs"/>
           <w:sz w:val="20"/>
           <w:szCs w:val="20"/>
           <w:rtl/>
@@ -1005,7 +993,7 @@
     <w:p>
       <w:pPr>
         <w:rPr>
-          <w:rFonts w:asciiTheme="minorBidi" w:hAnsiTheme="minorBidi" w:hint="cs"/>
+          <w:rFonts w:asciiTheme="minorBidi" w:hAnsiTheme="minorBidi"/>
           <w:sz w:val="20"/>
           <w:szCs w:val="20"/>
           <w:rtl/>
@@ -1043,16 +1031,7 @@
           <w:szCs w:val="20"/>
           <w:rtl/>
         </w:rPr>
-        <w:t xml:space="preserve">שם הזמר, </w:t>
-      </w:r>
-      <w:r>
-        <w:rPr>
-          <w:rFonts w:asciiTheme="minorBidi" w:hAnsiTheme="minorBidi" w:hint="cs"/>
-          <w:sz w:val="20"/>
-          <w:szCs w:val="20"/>
-          <w:rtl/>
-        </w:rPr>
-        <w:t>שהוא התשובה הנכונה</w:t>
+        <w:t>שם הזמר, שהוא התשובה הנכונה</w:t>
       </w:r>
       <w:r>
         <w:rPr>
@@ -1070,16 +1049,7 @@
           <w:szCs w:val="20"/>
           <w:rtl/>
         </w:rPr>
-        <w:t>לשאלות מסוג "</w:t>
-      </w:r>
-      <w:r>
-        <w:rPr>
-          <w:rFonts w:asciiTheme="minorBidi" w:hAnsiTheme="minorBidi" w:hint="cs"/>
-          <w:sz w:val="20"/>
-          <w:szCs w:val="20"/>
-          <w:rtl/>
-        </w:rPr>
-        <w:t>מי הוא הזמר ששר את השיר</w:t>
+        <w:t>לשאלות מסוג "מי הוא הזמר ששר את השיר</w:t>
       </w:r>
       <w:proofErr w:type="gramStart"/>
       <w:r>
@@ -1162,6 +1132,374 @@
           <w:szCs w:val="20"/>
           <w:rtl/>
         </w:rPr>
+        <w:t xml:space="preserve"> כדי לבלבל את השחקן. (כפי שהסברנו מקודם עם הדוגמא של </w:t>
+      </w:r>
+      <w:r>
+        <w:rPr>
+          <w:rFonts w:asciiTheme="minorBidi" w:hAnsiTheme="minorBidi"/>
+          <w:sz w:val="20"/>
+          <w:szCs w:val="20"/>
+        </w:rPr>
+        <w:t>John legend</w:t>
+      </w:r>
+      <w:r>
+        <w:rPr>
+          <w:rFonts w:asciiTheme="minorBidi" w:hAnsiTheme="minorBidi" w:hint="cs"/>
+          <w:sz w:val="20"/>
+          <w:szCs w:val="20"/>
+          <w:rtl/>
+        </w:rPr>
+        <w:t>).</w:t>
+      </w:r>
+      <w:r>
+        <w:rPr>
+          <w:rFonts w:asciiTheme="minorBidi" w:hAnsiTheme="minorBidi" w:hint="cs"/>
+          <w:sz w:val="20"/>
+          <w:szCs w:val="20"/>
+          <w:rtl/>
+        </w:rPr>
+        <w:t xml:space="preserve"> - </w:t>
+      </w:r>
+      <w:r>
+        <w:rPr>
+          <w:rFonts w:asciiTheme="minorBidi" w:hAnsiTheme="minorBidi" w:hint="cs"/>
+          <w:sz w:val="20"/>
+          <w:szCs w:val="20"/>
+          <w:highlight w:val="yellow"/>
+          <w:rtl/>
+        </w:rPr>
+        <w:t xml:space="preserve">יש לנו בקבצי </w:t>
+      </w:r>
+      <w:r>
+        <w:rPr>
+          <w:rFonts w:asciiTheme="minorBidi" w:hAnsiTheme="minorBidi" w:hint="cs"/>
+          <w:sz w:val="20"/>
+          <w:szCs w:val="20"/>
+          <w:highlight w:val="yellow"/>
+        </w:rPr>
+        <w:t>CSV</w:t>
+      </w:r>
+    </w:p>
+    <w:p>
+      <w:pPr>
+        <w:rPr>
+          <w:rFonts w:asciiTheme="minorBidi" w:hAnsiTheme="minorBidi"/>
+          <w:sz w:val="20"/>
+          <w:szCs w:val="20"/>
+          <w:rtl/>
+        </w:rPr>
+      </w:pPr>
+      <w:r>
+        <w:rPr>
+          <w:rFonts w:asciiTheme="minorBidi" w:hAnsiTheme="minorBidi"/>
+          <w:sz w:val="20"/>
+          <w:szCs w:val="20"/>
+        </w:rPr>
+        <w:t>artist hot</w:t>
+      </w:r>
+      <w:r>
+        <w:rPr>
+          <w:rFonts w:asciiTheme="minorBidi" w:hAnsiTheme="minorBidi"/>
+          <w:sz w:val="20"/>
+          <w:szCs w:val="20"/>
+        </w:rPr>
+        <w:t>tt</w:t>
+      </w:r>
+      <w:r>
+        <w:rPr>
+          <w:rFonts w:asciiTheme="minorBidi" w:hAnsiTheme="minorBidi"/>
+          <w:sz w:val="20"/>
+          <w:szCs w:val="20"/>
+        </w:rPr>
+        <w:t>nes</w:t>
+      </w:r>
+      <w:r>
+        <w:rPr>
+          <w:rFonts w:asciiTheme="minorBidi" w:hAnsiTheme="minorBidi"/>
+          <w:sz w:val="20"/>
+          <w:szCs w:val="20"/>
+        </w:rPr>
+        <w:t>s</w:t>
+      </w:r>
+      <w:r>
+        <w:rPr>
+          <w:rFonts w:asciiTheme="minorBidi" w:hAnsiTheme="minorBidi"/>
+          <w:sz w:val="20"/>
+          <w:szCs w:val="20"/>
+        </w:rPr>
+        <w:t>s</w:t>
+      </w:r>
+      <w:r>
+        <w:rPr>
+          <w:rFonts w:asciiTheme="minorBidi" w:hAnsiTheme="minorBidi" w:hint="cs"/>
+          <w:sz w:val="20"/>
+          <w:szCs w:val="20"/>
+          <w:rtl/>
+        </w:rPr>
+        <w:t xml:space="preserve"> </w:t>
+      </w:r>
+      <w:r>
+        <w:rPr>
+          <w:rFonts w:asciiTheme="minorBidi" w:hAnsiTheme="minorBidi"/>
+          <w:sz w:val="20"/>
+          <w:szCs w:val="20"/>
+          <w:rtl/>
+        </w:rPr>
+        <w:t>–</w:t>
+      </w:r>
+      <w:r>
+        <w:rPr>
+          <w:rFonts w:asciiTheme="minorBidi" w:hAnsiTheme="minorBidi" w:hint="cs"/>
+          <w:sz w:val="20"/>
+          <w:szCs w:val="20"/>
+          <w:rtl/>
+        </w:rPr>
+        <w:t xml:space="preserve"> </w:t>
+      </w:r>
+      <w:r>
+        <w:rPr>
+          <w:rFonts w:asciiTheme="minorBidi" w:hAnsiTheme="minorBidi" w:hint="cs"/>
+          <w:sz w:val="20"/>
+          <w:szCs w:val="20"/>
+          <w:rtl/>
+        </w:rPr>
+        <w:t>דרגת</w:t>
+      </w:r>
+      <w:r>
+        <w:rPr>
+          <w:rFonts w:asciiTheme="minorBidi" w:hAnsiTheme="minorBidi" w:hint="cs"/>
+          <w:sz w:val="20"/>
+          <w:szCs w:val="20"/>
+          <w:rtl/>
+        </w:rPr>
+        <w:t xml:space="preserve"> </w:t>
+      </w:r>
+      <w:r>
+        <w:rPr>
+          <w:rFonts w:asciiTheme="minorBidi" w:hAnsiTheme="minorBidi" w:hint="cs"/>
+          <w:sz w:val="20"/>
+          <w:szCs w:val="20"/>
+          <w:rtl/>
+        </w:rPr>
+        <w:t>הפופולאריות של הזמר</w:t>
+      </w:r>
+      <w:r>
+        <w:rPr>
+          <w:rFonts w:asciiTheme="minorBidi" w:hAnsiTheme="minorBidi" w:hint="cs"/>
+          <w:sz w:val="20"/>
+          <w:szCs w:val="20"/>
+          <w:rtl/>
+        </w:rPr>
+        <w:t>. נרצה לבחור שירים מוכרים יותר בהתחלה ופחות מוכרים כשרמת הקושי עולה בהמשך.</w:t>
+      </w:r>
+      <w:r>
+        <w:rPr>
+          <w:rFonts w:asciiTheme="minorBidi" w:hAnsiTheme="minorBidi" w:hint="cs"/>
+          <w:sz w:val="20"/>
+          <w:szCs w:val="20"/>
+          <w:rtl/>
+        </w:rPr>
+        <w:t xml:space="preserve"> - </w:t>
+      </w:r>
+      <w:r>
+        <w:rPr>
+          <w:rFonts w:asciiTheme="minorBidi" w:hAnsiTheme="minorBidi" w:hint="cs"/>
+          <w:sz w:val="20"/>
+          <w:szCs w:val="20"/>
+          <w:highlight w:val="red"/>
+          <w:rtl/>
+        </w:rPr>
+        <w:t xml:space="preserve">אין לנו בקבצי </w:t>
+      </w:r>
+      <w:r>
+        <w:rPr>
+          <w:rFonts w:asciiTheme="minorBidi" w:hAnsiTheme="minorBidi" w:hint="cs"/>
+          <w:sz w:val="20"/>
+          <w:szCs w:val="20"/>
+          <w:highlight w:val="red"/>
+        </w:rPr>
+        <w:t>CSV</w:t>
+      </w:r>
+    </w:p>
+    <w:p>
+      <w:pPr>
+        <w:rPr>
+          <w:rFonts w:asciiTheme="minorBidi" w:hAnsiTheme="minorBidi"/>
+          <w:sz w:val="20"/>
+          <w:szCs w:val="20"/>
+          <w:rtl/>
+        </w:rPr>
+      </w:pPr>
+      <w:r>
+        <w:rPr>
+          <w:rFonts w:asciiTheme="minorBidi" w:hAnsiTheme="minorBidi"/>
+          <w:sz w:val="20"/>
+          <w:szCs w:val="20"/>
+        </w:rPr>
+        <w:t>Artist familiarity, similar artists</w:t>
+      </w:r>
+      <w:r>
+        <w:rPr>
+          <w:rFonts w:asciiTheme="minorBidi" w:hAnsiTheme="minorBidi"/>
+          <w:sz w:val="20"/>
+          <w:szCs w:val="20"/>
+          <w:rtl/>
+        </w:rPr>
+        <w:t xml:space="preserve"> – זמרים שדומים לזמר השיר, </w:t>
+      </w:r>
+      <w:r>
+        <w:rPr>
+          <w:rFonts w:asciiTheme="minorBidi" w:hAnsiTheme="minorBidi" w:hint="cs"/>
+          <w:sz w:val="20"/>
+          <w:szCs w:val="20"/>
+          <w:rtl/>
+        </w:rPr>
+        <w:t>נרצה להשתמש בעמודה זו כדי למצוא זמרים ש"דומים" לזמר שמבצע את השיר שמושמע על ידי האפליקציה. מאחורי עמודה זו קיים אלגוריתם מסוים שקובע שזמרים הם "דומים". בצורה זו נוכל ליצור שאילתות מעניינות על ה</w:t>
+      </w:r>
+      <w:r>
+        <w:rPr>
+          <w:rFonts w:asciiTheme="minorBidi" w:hAnsiTheme="minorBidi"/>
+          <w:sz w:val="20"/>
+          <w:szCs w:val="20"/>
+        </w:rPr>
+        <w:t xml:space="preserve"> data</w:t>
+      </w:r>
+      <w:r>
+        <w:rPr>
+          <w:rFonts w:asciiTheme="minorBidi" w:hAnsiTheme="minorBidi" w:hint="cs"/>
+          <w:sz w:val="20"/>
+          <w:szCs w:val="20"/>
+          <w:rtl/>
+        </w:rPr>
+        <w:t xml:space="preserve"> כדי ליצור תשובות שיבלבלו את השחקן.</w:t>
+      </w:r>
+      <w:r>
+        <w:rPr>
+          <w:rFonts w:asciiTheme="minorBidi" w:hAnsiTheme="minorBidi" w:hint="cs"/>
+          <w:sz w:val="20"/>
+          <w:szCs w:val="20"/>
+          <w:rtl/>
+        </w:rPr>
+        <w:t xml:space="preserve"> </w:t>
+      </w:r>
+      <w:r>
+        <w:rPr>
+          <w:rFonts w:asciiTheme="minorBidi" w:hAnsiTheme="minorBidi"/>
+          <w:sz w:val="20"/>
+          <w:szCs w:val="20"/>
+          <w:rtl/>
+        </w:rPr>
+        <w:t>–</w:t>
+      </w:r>
+      <w:r>
+        <w:rPr>
+          <w:rFonts w:asciiTheme="minorBidi" w:hAnsiTheme="minorBidi" w:hint="cs"/>
+          <w:sz w:val="20"/>
+          <w:szCs w:val="20"/>
+          <w:rtl/>
+        </w:rPr>
+        <w:t xml:space="preserve"> </w:t>
+      </w:r>
+      <w:r>
+        <w:rPr>
+          <w:rFonts w:asciiTheme="minorBidi" w:hAnsiTheme="minorBidi" w:hint="cs"/>
+          <w:sz w:val="20"/>
+          <w:szCs w:val="20"/>
+          <w:highlight w:val="red"/>
+          <w:rtl/>
+        </w:rPr>
+        <w:t xml:space="preserve">אין לנו בקבצי </w:t>
+      </w:r>
+      <w:r>
+        <w:rPr>
+          <w:rFonts w:asciiTheme="minorBidi" w:hAnsiTheme="minorBidi" w:hint="cs"/>
+          <w:sz w:val="20"/>
+          <w:szCs w:val="20"/>
+          <w:highlight w:val="red"/>
+        </w:rPr>
+        <w:t>CSV</w:t>
+      </w:r>
+    </w:p>
+    <w:p>
+      <w:pPr>
+        <w:rPr>
+          <w:rFonts w:asciiTheme="minorBidi" w:hAnsiTheme="minorBidi" w:hint="cs"/>
+          <w:sz w:val="20"/>
+          <w:szCs w:val="20"/>
+          <w:rtl/>
+        </w:rPr>
+      </w:pPr>
+      <w:r>
+        <w:rPr>
+          <w:rFonts w:asciiTheme="minorBidi" w:hAnsiTheme="minorBidi"/>
+          <w:sz w:val="20"/>
+          <w:szCs w:val="20"/>
+        </w:rPr>
+        <w:t>Title</w:t>
+      </w:r>
+      <w:r>
+        <w:rPr>
+          <w:rFonts w:asciiTheme="minorBidi" w:hAnsiTheme="minorBidi"/>
+          <w:sz w:val="20"/>
+          <w:szCs w:val="20"/>
+          <w:rtl/>
+        </w:rPr>
+        <w:t xml:space="preserve"> – שם השיר,</w:t>
+      </w:r>
+      <w:r>
+        <w:rPr>
+          <w:rFonts w:asciiTheme="minorBidi" w:hAnsiTheme="minorBidi" w:hint="cs"/>
+          <w:sz w:val="20"/>
+          <w:szCs w:val="20"/>
+          <w:rtl/>
+        </w:rPr>
+        <w:t xml:space="preserve"> שהוא התשובה הנכונה</w:t>
+      </w:r>
+      <w:r>
+        <w:rPr>
+          <w:rFonts w:asciiTheme="minorBidi" w:hAnsiTheme="minorBidi"/>
+          <w:sz w:val="20"/>
+          <w:szCs w:val="20"/>
+          <w:rtl/>
+        </w:rPr>
+        <w:t xml:space="preserve"> </w:t>
+      </w:r>
+      <w:r>
+        <w:rPr>
+          <w:rFonts w:asciiTheme="minorBidi" w:hAnsiTheme="minorBidi" w:hint="cs"/>
+          <w:sz w:val="20"/>
+          <w:szCs w:val="20"/>
+          <w:rtl/>
+        </w:rPr>
+        <w:t>לשאלות מסוג "מה הוא שם השיר</w:t>
+      </w:r>
+      <w:proofErr w:type="gramStart"/>
+      <w:r>
+        <w:rPr>
+          <w:rFonts w:asciiTheme="minorBidi" w:hAnsiTheme="minorBidi" w:hint="cs"/>
+          <w:sz w:val="20"/>
+          <w:szCs w:val="20"/>
+          <w:rtl/>
+        </w:rPr>
+        <w:t>" .</w:t>
+      </w:r>
+      <w:proofErr w:type="gramEnd"/>
+      <w:r>
+        <w:rPr>
+          <w:rFonts w:asciiTheme="minorBidi" w:hAnsiTheme="minorBidi"/>
+          <w:sz w:val="20"/>
+          <w:szCs w:val="20"/>
+          <w:rtl/>
+        </w:rPr>
+        <w:t xml:space="preserve"> ניתן להשתמש בשמות דומים של שירים בתשובות לשאלה</w:t>
+      </w:r>
+      <w:r>
+        <w:rPr>
+          <w:rFonts w:asciiTheme="minorBidi" w:hAnsiTheme="minorBidi" w:hint="cs"/>
+          <w:sz w:val="20"/>
+          <w:szCs w:val="20"/>
+          <w:rtl/>
+        </w:rPr>
         <w:t xml:space="preserve"> כדי לבלבל את השחקן.</w:t>
       </w:r>
       <w:r>
@@ -1171,74 +1509,116 @@
           <w:szCs w:val="20"/>
           <w:rtl/>
         </w:rPr>
-        <w:t xml:space="preserve"> (כפי שהסברנו מקודם עם הדוגמא של </w:t>
-      </w:r>
-      <w:r>
-        <w:rPr>
-          <w:rFonts w:asciiTheme="minorBidi" w:hAnsiTheme="minorBidi"/>
-          <w:sz w:val="20"/>
-          <w:szCs w:val="20"/>
-        </w:rPr>
-        <w:t>John legend</w:t>
-      </w:r>
-      <w:r>
-        <w:rPr>
-          <w:rFonts w:asciiTheme="minorBidi" w:hAnsiTheme="minorBidi" w:hint="cs"/>
-          <w:sz w:val="20"/>
-          <w:szCs w:val="20"/>
-          <w:rtl/>
-        </w:rPr>
-        <w:t>).</w:t>
-      </w:r>
-    </w:p>
-    <w:p>
-      <w:pPr>
-        <w:rPr>
-          <w:rFonts w:asciiTheme="minorBidi" w:hAnsiTheme="minorBidi"/>
-          <w:sz w:val="20"/>
-          <w:szCs w:val="20"/>
-          <w:rtl/>
-        </w:rPr>
-      </w:pPr>
-      <w:r>
-        <w:rPr>
-          <w:rFonts w:asciiTheme="minorBidi" w:hAnsiTheme="minorBidi"/>
-          <w:sz w:val="20"/>
-          <w:szCs w:val="20"/>
-        </w:rPr>
-        <w:t>artist hot</w:t>
-      </w:r>
-      <w:r>
-        <w:rPr>
-          <w:rFonts w:asciiTheme="minorBidi" w:hAnsiTheme="minorBidi"/>
-          <w:sz w:val="20"/>
-          <w:szCs w:val="20"/>
-        </w:rPr>
-        <w:t>tt</w:t>
-      </w:r>
-      <w:r>
-        <w:rPr>
-          <w:rFonts w:asciiTheme="minorBidi" w:hAnsiTheme="minorBidi"/>
-          <w:sz w:val="20"/>
-          <w:szCs w:val="20"/>
-        </w:rPr>
-        <w:t>nes</w:t>
-      </w:r>
-      <w:r>
-        <w:rPr>
-          <w:rFonts w:asciiTheme="minorBidi" w:hAnsiTheme="minorBidi"/>
-          <w:sz w:val="20"/>
-          <w:szCs w:val="20"/>
-        </w:rPr>
-        <w:t>s</w:t>
-      </w:r>
-      <w:r>
-        <w:rPr>
-          <w:rFonts w:asciiTheme="minorBidi" w:hAnsiTheme="minorBidi"/>
-          <w:sz w:val="20"/>
-          <w:szCs w:val="20"/>
-        </w:rPr>
-        <w:t>s</w:t>
+        <w:t xml:space="preserve"> - </w:t>
+      </w:r>
+      <w:r>
+        <w:rPr>
+          <w:rFonts w:asciiTheme="minorBidi" w:hAnsiTheme="minorBidi" w:hint="cs"/>
+          <w:sz w:val="20"/>
+          <w:szCs w:val="20"/>
+          <w:highlight w:val="yellow"/>
+          <w:rtl/>
+        </w:rPr>
+        <w:t xml:space="preserve">יש לנו בקבצי </w:t>
+      </w:r>
+      <w:r>
+        <w:rPr>
+          <w:rFonts w:asciiTheme="minorBidi" w:hAnsiTheme="minorBidi" w:hint="cs"/>
+          <w:sz w:val="20"/>
+          <w:szCs w:val="20"/>
+          <w:highlight w:val="yellow"/>
+        </w:rPr>
+        <w:t>CSV</w:t>
+      </w:r>
+    </w:p>
+    <w:p>
+      <w:pPr>
+        <w:rPr>
+          <w:rFonts w:asciiTheme="minorBidi" w:hAnsiTheme="minorBidi"/>
+          <w:sz w:val="20"/>
+          <w:szCs w:val="20"/>
+          <w:rtl/>
+        </w:rPr>
+      </w:pPr>
+      <w:r>
+        <w:rPr>
+          <w:rFonts w:asciiTheme="minorBidi" w:hAnsiTheme="minorBidi" w:hint="cs"/>
+          <w:sz w:val="20"/>
+          <w:szCs w:val="20"/>
+        </w:rPr>
+        <w:t>Y</w:t>
+      </w:r>
+      <w:r>
+        <w:rPr>
+          <w:rFonts w:asciiTheme="minorBidi" w:hAnsiTheme="minorBidi"/>
+          <w:sz w:val="20"/>
+          <w:szCs w:val="20"/>
+        </w:rPr>
+        <w:t>ear</w:t>
+      </w:r>
+      <w:r>
+        <w:rPr>
+          <w:rFonts w:asciiTheme="minorBidi" w:hAnsiTheme="minorBidi"/>
+          <w:sz w:val="20"/>
+          <w:szCs w:val="20"/>
+          <w:rtl/>
+        </w:rPr>
+        <w:t xml:space="preserve"> – השנה בה השיר יצא, יכול להתאים לאלגוריתם שנשתמש</w:t>
+      </w:r>
+      <w:r>
+        <w:rPr>
+          <w:rFonts w:asciiTheme="minorBidi" w:hAnsiTheme="minorBidi"/>
+          <w:sz w:val="20"/>
+          <w:szCs w:val="20"/>
+          <w:rtl/>
+        </w:rPr>
+        <w:t xml:space="preserve"> בו עבור שירים שיצאו באותה השנה</w:t>
+      </w:r>
+      <w:r>
+        <w:rPr>
+          <w:rFonts w:asciiTheme="minorBidi" w:hAnsiTheme="minorBidi" w:hint="cs"/>
+          <w:sz w:val="20"/>
+          <w:szCs w:val="20"/>
+          <w:rtl/>
+        </w:rPr>
+        <w:t xml:space="preserve"> - </w:t>
+      </w:r>
+      <w:r>
+        <w:rPr>
+          <w:rFonts w:asciiTheme="minorBidi" w:hAnsiTheme="minorBidi" w:hint="cs"/>
+          <w:sz w:val="20"/>
+          <w:szCs w:val="20"/>
+          <w:highlight w:val="yellow"/>
+          <w:rtl/>
+        </w:rPr>
+        <w:t xml:space="preserve">יש לנו בקבצי </w:t>
+      </w:r>
+      <w:r>
+        <w:rPr>
+          <w:rFonts w:asciiTheme="minorBidi" w:hAnsiTheme="minorBidi" w:hint="cs"/>
+          <w:sz w:val="20"/>
+          <w:szCs w:val="20"/>
+          <w:highlight w:val="yellow"/>
+        </w:rPr>
+        <w:t>CSV</w:t>
+      </w:r>
+    </w:p>
+    <w:p>
+      <w:pPr>
+        <w:rPr>
+          <w:rFonts w:asciiTheme="minorBidi" w:hAnsiTheme="minorBidi" w:hint="cs"/>
+          <w:sz w:val="20"/>
+          <w:szCs w:val="20"/>
+          <w:rtl/>
+        </w:rPr>
+      </w:pPr>
+      <w:r>
+        <w:rPr>
+          <w:rFonts w:asciiTheme="minorBidi" w:hAnsiTheme="minorBidi"/>
+          <w:sz w:val="20"/>
+          <w:szCs w:val="20"/>
+        </w:rPr>
+        <w:t>Release</w:t>
       </w:r>
       <w:r>
         <w:rPr>
@@ -1265,16 +1645,25 @@
           <w:szCs w:val="20"/>
           <w:rtl/>
         </w:rPr>
+        <w:t xml:space="preserve"> שם האלבום שבו נמצא השיר. ניתן להשתמש בשמות של שירים שונים מאותו אלבום על מנת לבלבל בתשובות.</w:t>
+      </w:r>
+      <w:r>
+        <w:rPr>
+          <w:rFonts w:asciiTheme="minorBidi" w:hAnsiTheme="minorBidi" w:hint="cs"/>
+          <w:sz w:val="20"/>
+          <w:szCs w:val="20"/>
+          <w:rtl/>
+        </w:rPr>
         <w:t xml:space="preserve"> </w:t>
       </w:r>
       <w:r>
         <w:rPr>
-          <w:rFonts w:asciiTheme="minorBidi" w:hAnsiTheme="minorBidi" w:hint="cs"/>
-          <w:sz w:val="20"/>
-          <w:szCs w:val="20"/>
-          <w:rtl/>
-        </w:rPr>
-        <w:t>דרגת</w:t>
+          <w:rFonts w:asciiTheme="minorBidi" w:hAnsiTheme="minorBidi"/>
+          <w:sz w:val="20"/>
+          <w:szCs w:val="20"/>
+          <w:rtl/>
+        </w:rPr>
+        <w:t>–</w:t>
       </w:r>
       <w:r>
         <w:rPr>
@@ -1290,111 +1679,115 @@
           <w:rFonts w:asciiTheme="minorBidi" w:hAnsiTheme="minorBidi" w:hint="cs"/>
           <w:sz w:val="20"/>
           <w:szCs w:val="20"/>
-          <w:rtl/>
-        </w:rPr>
-        <w:t>הפופולאריות של הזמר</w:t>
-      </w:r>
-      <w:r>
-        <w:rPr>
-          <w:rFonts w:asciiTheme="minorBidi" w:hAnsiTheme="minorBidi" w:hint="cs"/>
-          <w:sz w:val="20"/>
-          <w:szCs w:val="20"/>
-          <w:rtl/>
-        </w:rPr>
-        <w:t>. נרצה לבחור שירים מוכרים יותר בהתחלה ופחות מוכרים כשרמת הקושי עולה בהמשך.</w:t>
-      </w:r>
-    </w:p>
-    <w:p>
-      <w:pPr>
-        <w:rPr>
-          <w:rFonts w:asciiTheme="minorBidi" w:hAnsiTheme="minorBidi" w:hint="cs"/>
-          <w:sz w:val="20"/>
-          <w:szCs w:val="20"/>
-          <w:rtl/>
-        </w:rPr>
-      </w:pPr>
-      <w:r>
-        <w:rPr>
-          <w:rFonts w:asciiTheme="minorBidi" w:hAnsiTheme="minorBidi"/>
-          <w:sz w:val="20"/>
-          <w:szCs w:val="20"/>
-        </w:rPr>
-        <w:t>Artist familiarity, similar artists</w:t>
-      </w:r>
-      <w:r>
-        <w:rPr>
-          <w:rFonts w:asciiTheme="minorBidi" w:hAnsiTheme="minorBidi"/>
-          <w:sz w:val="20"/>
-          <w:szCs w:val="20"/>
-          <w:rtl/>
-        </w:rPr>
-        <w:t xml:space="preserve"> – זמרים שדומים לזמר השיר, </w:t>
-      </w:r>
-      <w:r>
-        <w:rPr>
-          <w:rFonts w:asciiTheme="minorBidi" w:hAnsiTheme="minorBidi" w:hint="cs"/>
-          <w:sz w:val="20"/>
-          <w:szCs w:val="20"/>
-          <w:rtl/>
-        </w:rPr>
-        <w:t>נרצה להשתמש בעמודה זו כדי למצוא זמרים ש"דומים" לזמר שמבצע את השיר שמושמע על ידי האפליקציה. מאחורי עמודה זו קיים אלגוריתם מסוים שקובע שזמרים הם "דומים". בצורה זו נוכל ליצור שאילתות מעניינות על ה</w:t>
-      </w:r>
-      <w:r>
-        <w:rPr>
-          <w:rFonts w:asciiTheme="minorBidi" w:hAnsiTheme="minorBidi"/>
-          <w:sz w:val="20"/>
-          <w:szCs w:val="20"/>
-        </w:rPr>
-        <w:t xml:space="preserve"> data</w:t>
-      </w:r>
-      <w:r>
-        <w:rPr>
-          <w:rFonts w:asciiTheme="minorBidi" w:hAnsiTheme="minorBidi" w:hint="cs"/>
-          <w:sz w:val="20"/>
-          <w:szCs w:val="20"/>
-          <w:rtl/>
-        </w:rPr>
-        <w:t xml:space="preserve"> כדי ליצור תשובות שיבלבלו את השחקן.</w:t>
-      </w:r>
-    </w:p>
-    <w:p>
-      <w:pPr>
-        <w:rPr>
-          <w:rFonts w:asciiTheme="minorBidi" w:hAnsiTheme="minorBidi"/>
-          <w:sz w:val="20"/>
-          <w:szCs w:val="20"/>
-          <w:rtl/>
-        </w:rPr>
-      </w:pPr>
-      <w:r>
-        <w:rPr>
-          <w:rFonts w:asciiTheme="minorBidi" w:hAnsiTheme="minorBidi"/>
-          <w:sz w:val="20"/>
-          <w:szCs w:val="20"/>
-        </w:rPr>
-        <w:t>Title</w:t>
-      </w:r>
-      <w:r>
-        <w:rPr>
-          <w:rFonts w:asciiTheme="minorBidi" w:hAnsiTheme="minorBidi"/>
-          <w:sz w:val="20"/>
-          <w:szCs w:val="20"/>
-          <w:rtl/>
-        </w:rPr>
-        <w:t xml:space="preserve"> – שם השיר,</w:t>
-      </w:r>
-      <w:r>
-        <w:rPr>
-          <w:rFonts w:asciiTheme="minorBidi" w:hAnsiTheme="minorBidi" w:hint="cs"/>
-          <w:sz w:val="20"/>
-          <w:szCs w:val="20"/>
-          <w:rtl/>
-        </w:rPr>
-        <w:t xml:space="preserve"> שהוא התשובה הנכונה</w:t>
-      </w:r>
-      <w:r>
-        <w:rPr>
-          <w:rFonts w:asciiTheme="minorBidi" w:hAnsiTheme="minorBidi"/>
+          <w:highlight w:val="yellow"/>
+          <w:rtl/>
+        </w:rPr>
+        <w:t xml:space="preserve">יש לנו בקבצי </w:t>
+      </w:r>
+      <w:r>
+        <w:rPr>
+          <w:rFonts w:asciiTheme="minorBidi" w:hAnsiTheme="minorBidi" w:hint="cs"/>
+          <w:sz w:val="20"/>
+          <w:szCs w:val="20"/>
+          <w:highlight w:val="yellow"/>
+        </w:rPr>
+        <w:t>CSV</w:t>
+      </w:r>
+    </w:p>
+    <w:p>
+      <w:pPr>
+        <w:rPr>
+          <w:rFonts w:asciiTheme="minorBidi" w:hAnsiTheme="minorBidi"/>
+          <w:sz w:val="20"/>
+          <w:szCs w:val="20"/>
+          <w:rtl/>
+        </w:rPr>
+      </w:pPr>
+      <w:r>
+        <w:rPr>
+          <w:rFonts w:asciiTheme="minorBidi" w:hAnsiTheme="minorBidi"/>
+          <w:sz w:val="20"/>
+          <w:szCs w:val="20"/>
+        </w:rPr>
+        <w:t>Segment loudness max time</w:t>
+      </w:r>
+      <w:r>
+        <w:rPr>
+          <w:rFonts w:asciiTheme="minorBidi" w:hAnsiTheme="minorBidi"/>
+          <w:sz w:val="20"/>
+          <w:szCs w:val="20"/>
+          <w:rtl/>
+        </w:rPr>
+        <w:t xml:space="preserve"> – רגעי השיא של השיר שאותם ננגן מההתחלה.</w:t>
+      </w:r>
+      <w:r>
+        <w:rPr>
+          <w:rFonts w:asciiTheme="minorBidi" w:hAnsiTheme="minorBidi" w:hint="cs"/>
+          <w:sz w:val="20"/>
+          <w:szCs w:val="20"/>
+          <w:rtl/>
+        </w:rPr>
+        <w:t xml:space="preserve"> (שהרי לא נרצה לנגן חלקים מהשיר בהם מתנגנת רק מוזיקה ללא קול זמר).</w:t>
+      </w:r>
+      <w:r>
+        <w:rPr>
+          <w:rFonts w:asciiTheme="minorBidi" w:hAnsiTheme="minorBidi" w:hint="cs"/>
+          <w:sz w:val="20"/>
+          <w:szCs w:val="20"/>
+          <w:rtl/>
+        </w:rPr>
+        <w:t xml:space="preserve"> - </w:t>
+      </w:r>
+      <w:r>
+        <w:rPr>
+          <w:rFonts w:asciiTheme="minorBidi" w:hAnsiTheme="minorBidi" w:hint="cs"/>
+          <w:sz w:val="20"/>
+          <w:szCs w:val="20"/>
+          <w:highlight w:val="red"/>
+          <w:rtl/>
+        </w:rPr>
+        <w:t xml:space="preserve">אין לנו בקבצי </w:t>
+      </w:r>
+      <w:r>
+        <w:rPr>
+          <w:rFonts w:asciiTheme="minorBidi" w:hAnsiTheme="minorBidi" w:hint="cs"/>
+          <w:sz w:val="20"/>
+          <w:szCs w:val="20"/>
+          <w:highlight w:val="red"/>
+        </w:rPr>
+        <w:t>CSV</w:t>
+      </w:r>
+    </w:p>
+    <w:p>
+      <w:pPr>
+        <w:rPr>
+          <w:rFonts w:asciiTheme="minorBidi" w:hAnsiTheme="minorBidi"/>
+          <w:sz w:val="20"/>
+          <w:szCs w:val="20"/>
+          <w:rtl/>
+        </w:rPr>
+      </w:pPr>
+      <w:r>
+        <w:rPr>
+          <w:rFonts w:asciiTheme="minorBidi" w:hAnsiTheme="minorBidi" w:hint="cs"/>
+          <w:sz w:val="20"/>
+          <w:szCs w:val="20"/>
+          <w:rtl/>
+        </w:rPr>
+        <w:t xml:space="preserve">ז'אנר </w:t>
+      </w:r>
+      <w:r>
+        <w:rPr>
+          <w:rFonts w:asciiTheme="minorBidi" w:hAnsiTheme="minorBidi"/>
+          <w:sz w:val="20"/>
+          <w:szCs w:val="20"/>
+          <w:rtl/>
+        </w:rPr>
+        <w:t>–</w:t>
+      </w:r>
+      <w:r>
+        <w:rPr>
+          <w:rFonts w:asciiTheme="minorBidi" w:hAnsiTheme="minorBidi" w:hint="cs"/>
           <w:sz w:val="20"/>
           <w:szCs w:val="20"/>
           <w:rtl/>
@@ -1406,95 +1799,84 @@
           <w:rFonts w:asciiTheme="minorBidi" w:hAnsiTheme="minorBidi" w:hint="cs"/>
           <w:sz w:val="20"/>
           <w:szCs w:val="20"/>
-          <w:rtl/>
-        </w:rPr>
-        <w:t>לשאלות מסוג "מה הוא שם השיר</w:t>
-      </w:r>
-      <w:proofErr w:type="gramStart"/>
-      <w:r>
-        <w:rPr>
-          <w:rFonts w:asciiTheme="minorBidi" w:hAnsiTheme="minorBidi" w:hint="cs"/>
-          <w:sz w:val="20"/>
-          <w:szCs w:val="20"/>
-          <w:rtl/>
-        </w:rPr>
-        <w:t>" .</w:t>
-      </w:r>
-      <w:proofErr w:type="gramEnd"/>
-      <w:r>
-        <w:rPr>
-          <w:rFonts w:asciiTheme="minorBidi" w:hAnsiTheme="minorBidi"/>
-          <w:sz w:val="20"/>
-          <w:szCs w:val="20"/>
-          <w:rtl/>
-        </w:rPr>
-        <w:t xml:space="preserve"> ניתן להשתמש בשמות דומים של שירים בתשובות לשאלה</w:t>
-      </w:r>
-      <w:r>
-        <w:rPr>
-          <w:rFonts w:asciiTheme="minorBidi" w:hAnsiTheme="minorBidi" w:hint="cs"/>
-          <w:sz w:val="20"/>
-          <w:szCs w:val="20"/>
-          <w:rtl/>
-        </w:rPr>
-        <w:t xml:space="preserve"> כדי לבלבל את השחקן.</w:t>
-      </w:r>
-    </w:p>
-    <w:p>
-      <w:pPr>
-        <w:rPr>
-          <w:rFonts w:asciiTheme="minorBidi" w:hAnsiTheme="minorBidi"/>
-          <w:sz w:val="20"/>
-          <w:szCs w:val="20"/>
-          <w:rtl/>
-        </w:rPr>
-      </w:pPr>
-      <w:r>
-        <w:rPr>
-          <w:rFonts w:asciiTheme="minorBidi" w:hAnsiTheme="minorBidi" w:hint="cs"/>
-          <w:sz w:val="20"/>
-          <w:szCs w:val="20"/>
-        </w:rPr>
-        <w:t>Y</w:t>
-      </w:r>
-      <w:r>
-        <w:rPr>
-          <w:rFonts w:asciiTheme="minorBidi" w:hAnsiTheme="minorBidi"/>
-          <w:sz w:val="20"/>
-          <w:szCs w:val="20"/>
-        </w:rPr>
-        <w:t>ear</w:t>
-      </w:r>
-      <w:r>
-        <w:rPr>
-          <w:rFonts w:asciiTheme="minorBidi" w:hAnsiTheme="minorBidi"/>
-          <w:sz w:val="20"/>
-          <w:szCs w:val="20"/>
-          <w:rtl/>
-        </w:rPr>
-        <w:t xml:space="preserve"> – השנה בה השיר יצא, יכול להתאים לאלגוריתם שנשתמש בו עבור שירים שיצאו באותה השנה.</w:t>
-      </w:r>
-    </w:p>
-    <w:p>
-      <w:pPr>
-        <w:rPr>
-          <w:rFonts w:asciiTheme="minorBidi" w:hAnsiTheme="minorBidi"/>
-          <w:sz w:val="20"/>
-          <w:szCs w:val="20"/>
-          <w:rtl/>
-        </w:rPr>
-      </w:pPr>
-      <w:r>
-        <w:rPr>
-          <w:rFonts w:asciiTheme="minorBidi" w:hAnsiTheme="minorBidi"/>
-          <w:sz w:val="20"/>
-          <w:szCs w:val="20"/>
-        </w:rPr>
-        <w:t>Release</w:t>
-      </w:r>
-      <w:r>
-        <w:rPr>
-          <w:rFonts w:asciiTheme="minorBidi" w:hAnsiTheme="minorBidi" w:hint="cs"/>
+          <w:highlight w:val="yellow"/>
+          <w:rtl/>
+        </w:rPr>
+        <w:t xml:space="preserve">יש לנו בקבצי </w:t>
+      </w:r>
+      <w:r>
+        <w:rPr>
+          <w:rFonts w:asciiTheme="minorBidi" w:hAnsiTheme="minorBidi" w:hint="cs"/>
+          <w:sz w:val="20"/>
+          <w:szCs w:val="20"/>
+          <w:highlight w:val="yellow"/>
+        </w:rPr>
+        <w:t>CSV</w:t>
+      </w:r>
+      <w:bookmarkStart w:id="0" w:name="_GoBack"/>
+      <w:bookmarkEnd w:id="0"/>
+    </w:p>
+    <w:p>
+      <w:pPr>
+        <w:rPr>
+          <w:rFonts w:asciiTheme="minorBidi" w:hAnsiTheme="minorBidi"/>
+          <w:sz w:val="20"/>
+          <w:szCs w:val="20"/>
+          <w:u w:val="single"/>
+          <w:rtl/>
+        </w:rPr>
+      </w:pPr>
+      <w:r>
+        <w:rPr>
+          <w:rFonts w:asciiTheme="minorBidi" w:hAnsiTheme="minorBidi"/>
+          <w:sz w:val="20"/>
+          <w:szCs w:val="20"/>
+          <w:u w:val="single"/>
+          <w:rtl/>
+        </w:rPr>
+        <w:t>תכנון העבודה</w:t>
+      </w:r>
+    </w:p>
+    <w:p>
+      <w:pPr>
+        <w:rPr>
+          <w:rFonts w:ascii="Arial" w:hAnsi="Arial" w:cs="Arial"/>
+          <w:sz w:val="20"/>
+          <w:szCs w:val="20"/>
+          <w:shd w:val="clear" w:color="auto" w:fill="FFFFFF"/>
+          <w:rtl/>
+        </w:rPr>
+      </w:pPr>
+      <w:r>
+        <w:rPr>
+          <w:rFonts w:asciiTheme="minorBidi" w:hAnsiTheme="minorBidi"/>
+          <w:sz w:val="20"/>
+          <w:szCs w:val="20"/>
+          <w:rtl/>
+        </w:rPr>
+        <w:t>גר</w:t>
+      </w:r>
+      <w:r>
+        <w:rPr>
+          <w:rFonts w:asciiTheme="minorBidi" w:hAnsiTheme="minorBidi"/>
+          <w:sz w:val="20"/>
+          <w:szCs w:val="20"/>
+          <w:rtl/>
+        </w:rPr>
+        <w:t>פיקה</w:t>
+      </w:r>
+      <w:r>
+        <w:rPr>
+          <w:rFonts w:asciiTheme="minorBidi" w:hAnsiTheme="minorBidi" w:hint="cs"/>
+          <w:sz w:val="20"/>
+          <w:szCs w:val="20"/>
+          <w:rtl/>
+        </w:rPr>
+        <w:t xml:space="preserve"> (יקיר):</w:t>
+      </w:r>
+      <w:r>
+        <w:rPr>
+          <w:rFonts w:asciiTheme="minorBidi" w:hAnsiTheme="minorBidi"/>
           <w:sz w:val="20"/>
           <w:szCs w:val="20"/>
           <w:rtl/>
@@ -1503,92 +1885,15 @@
       </w:r>
       <w:r>
         <w:rPr>
-          <w:rFonts w:asciiTheme="minorBidi" w:hAnsiTheme="minorBidi"/>
-          <w:sz w:val="20"/>
-          <w:szCs w:val="20"/>
-          <w:rtl/>
-        </w:rPr>
-        <w:t>–</w:t>
-      </w:r>
-      <w:r>
-        <w:rPr>
-          <w:rFonts w:asciiTheme="minorBidi" w:hAnsiTheme="minorBidi" w:hint="cs"/>
-          <w:sz w:val="20"/>
-          <w:szCs w:val="20"/>
-          <w:rtl/>
-        </w:rPr>
-        <w:t xml:space="preserve"> שם האלבום שבו נמצא השיר. ניתן להשתמש בשמות של שירים שונים מאותו אלבום על מנת לבלבל בתשובות.</w:t>
-      </w:r>
-    </w:p>
-    <w:p>
-      <w:pPr>
-        <w:rPr>
-          <w:rFonts w:asciiTheme="minorBidi" w:hAnsiTheme="minorBidi" w:hint="cs"/>
-          <w:sz w:val="20"/>
-          <w:szCs w:val="20"/>
-          <w:rtl/>
-        </w:rPr>
-      </w:pPr>
-      <w:r>
-        <w:rPr>
-          <w:rFonts w:asciiTheme="minorBidi" w:hAnsiTheme="minorBidi"/>
-          <w:sz w:val="20"/>
-          <w:szCs w:val="20"/>
-        </w:rPr>
-        <w:t>Segment loudness max time</w:t>
-      </w:r>
-      <w:r>
-        <w:rPr>
-          <w:rFonts w:asciiTheme="minorBidi" w:hAnsiTheme="minorBidi"/>
-          <w:sz w:val="20"/>
-          <w:szCs w:val="20"/>
-          <w:rtl/>
-        </w:rPr>
-        <w:t xml:space="preserve"> – רגעי השיא של השיר שאותם ננגן מההתחלה.</w:t>
-      </w:r>
-      <w:r>
-        <w:rPr>
-          <w:rFonts w:asciiTheme="minorBidi" w:hAnsiTheme="minorBidi" w:hint="cs"/>
-          <w:sz w:val="20"/>
-          <w:szCs w:val="20"/>
-          <w:rtl/>
-        </w:rPr>
-        <w:t xml:space="preserve"> (שהרי לא נרצה לנגן חלקים מהשיר בהם מתנגנת רק מוזיקה ללא קול זמר).</w:t>
-      </w:r>
-    </w:p>
-    <w:p>
-      <w:pPr>
-        <w:rPr>
-          <w:rFonts w:asciiTheme="minorBidi" w:hAnsiTheme="minorBidi"/>
-          <w:sz w:val="20"/>
-          <w:szCs w:val="20"/>
-          <w:rtl/>
-        </w:rPr>
-      </w:pPr>
-    </w:p>
-    <w:p>
-      <w:pPr>
-        <w:rPr>
-          <w:rFonts w:asciiTheme="minorBidi" w:hAnsiTheme="minorBidi"/>
-          <w:sz w:val="20"/>
-          <w:szCs w:val="20"/>
-          <w:u w:val="single"/>
-          <w:rtl/>
-        </w:rPr>
-      </w:pPr>
-      <w:r>
-        <w:rPr>
-          <w:rFonts w:asciiTheme="minorBidi" w:hAnsiTheme="minorBidi"/>
-          <w:sz w:val="20"/>
-          <w:szCs w:val="20"/>
-          <w:u w:val="single"/>
-          <w:rtl/>
-        </w:rPr>
-        <w:t>תכנון העבודה</w:t>
-      </w:r>
-    </w:p>
-    <w:p>
-      <w:pPr>
+          <w:rFonts w:ascii="Arial" w:hAnsi="Arial" w:cs="Arial"/>
+          <w:sz w:val="20"/>
+          <w:szCs w:val="20"/>
+          <w:shd w:val="clear" w:color="auto" w:fill="FFFFFF"/>
+          <w:rtl/>
+        </w:rPr>
+        <w:t>אפיון ועיצוב ממשק משתמש הם חלק בלתי נפרד מפיתוח תוכנה ואפליקציה</w:t>
+      </w:r>
+      <w:r>
         <w:rPr>
           <w:rFonts w:ascii="Arial" w:hAnsi="Arial" w:cs="Arial" w:hint="cs"/>
           <w:sz w:val="20"/>
@@ -1596,219 +1901,219 @@
           <w:shd w:val="clear" w:color="auto" w:fill="FFFFFF"/>
           <w:rtl/>
         </w:rPr>
-      </w:pPr>
-      <w:r>
-        <w:rPr>
-          <w:rFonts w:asciiTheme="minorBidi" w:hAnsiTheme="minorBidi"/>
-          <w:sz w:val="20"/>
-          <w:szCs w:val="20"/>
-          <w:rtl/>
-        </w:rPr>
-        <w:t>גר</w:t>
-      </w:r>
-      <w:r>
-        <w:rPr>
-          <w:rFonts w:asciiTheme="minorBidi" w:hAnsiTheme="minorBidi"/>
-          <w:sz w:val="20"/>
-          <w:szCs w:val="20"/>
-          <w:rtl/>
-        </w:rPr>
-        <w:t>פיקה</w:t>
-      </w:r>
-      <w:r>
-        <w:rPr>
-          <w:rFonts w:asciiTheme="minorBidi" w:hAnsiTheme="minorBidi" w:hint="cs"/>
-          <w:sz w:val="20"/>
-          <w:szCs w:val="20"/>
-          <w:rtl/>
-        </w:rPr>
-        <w:t xml:space="preserve"> (יקיר):</w:t>
-      </w:r>
-      <w:r>
-        <w:rPr>
-          <w:rFonts w:asciiTheme="minorBidi" w:hAnsiTheme="minorBidi"/>
-          <w:sz w:val="20"/>
-          <w:szCs w:val="20"/>
+        <w:t>.                     כדי</w:t>
+      </w:r>
+      <w:r>
+        <w:rPr>
+          <w:rFonts w:asciiTheme="minorBidi" w:hAnsiTheme="minorBidi" w:hint="cs"/>
+          <w:sz w:val="20"/>
+          <w:szCs w:val="20"/>
+          <w:rtl/>
+        </w:rPr>
+        <w:t xml:space="preserve"> להפוך את אפליקציית המשחק שלנו לאטרקטיבית במיוחד נרצה ליצור ממשק</w:t>
+      </w:r>
+      <w:r>
+        <w:rPr>
+          <w:rFonts w:asciiTheme="minorBidi" w:hAnsiTheme="minorBidi" w:hint="cs"/>
+          <w:sz w:val="20"/>
+          <w:szCs w:val="20"/>
+          <w:rtl/>
+        </w:rPr>
+        <w:t xml:space="preserve"> משתמש </w:t>
+      </w:r>
+      <w:r>
+        <w:rPr>
+          <w:rFonts w:asciiTheme="minorBidi" w:hAnsiTheme="minorBidi" w:hint="cs"/>
+          <w:sz w:val="20"/>
+          <w:szCs w:val="20"/>
+          <w:rtl/>
+        </w:rPr>
+        <w:t>בעל עיצוב</w:t>
+      </w:r>
+      <w:r>
+        <w:rPr>
+          <w:rFonts w:asciiTheme="minorBidi" w:hAnsiTheme="minorBidi" w:hint="cs"/>
+          <w:sz w:val="20"/>
+          <w:szCs w:val="20"/>
+          <w:rtl/>
+        </w:rPr>
+        <w:t xml:space="preserve"> גרפי </w:t>
+      </w:r>
+      <w:r>
+        <w:rPr>
+          <w:rFonts w:asciiTheme="minorBidi" w:hAnsiTheme="minorBidi" w:hint="cs"/>
+          <w:sz w:val="20"/>
+          <w:szCs w:val="20"/>
+          <w:rtl/>
+        </w:rPr>
+        <w:t>ידידותי</w:t>
+      </w:r>
+      <w:r>
+        <w:rPr>
+          <w:rFonts w:asciiTheme="minorBidi" w:hAnsiTheme="minorBidi" w:hint="cs"/>
+          <w:sz w:val="20"/>
+          <w:szCs w:val="20"/>
+          <w:rtl/>
+        </w:rPr>
+        <w:t>,</w:t>
+      </w:r>
+      <w:r>
+        <w:rPr>
+          <w:rFonts w:ascii="Arial" w:hAnsi="Arial" w:cs="Arial" w:hint="cs"/>
+          <w:sz w:val="20"/>
+          <w:szCs w:val="20"/>
+          <w:shd w:val="clear" w:color="auto" w:fill="FFFFFF"/>
+          <w:rtl/>
+        </w:rPr>
+        <w:t xml:space="preserve"> פשוט וקל לתפעול</w:t>
+      </w:r>
+      <w:r>
+        <w:rPr>
+          <w:rFonts w:ascii="Arial" w:hAnsi="Arial" w:cs="Arial" w:hint="cs"/>
+          <w:sz w:val="20"/>
+          <w:szCs w:val="20"/>
+          <w:shd w:val="clear" w:color="auto" w:fill="FFFFFF"/>
+          <w:rtl/>
+        </w:rPr>
+        <w:t>.</w:t>
+      </w:r>
+      <w:r>
+        <w:rPr>
+          <w:rFonts w:ascii="Arial" w:hAnsi="Arial" w:cs="Arial" w:hint="cs"/>
+          <w:sz w:val="20"/>
+          <w:szCs w:val="20"/>
+          <w:shd w:val="clear" w:color="auto" w:fill="FFFFFF"/>
           <w:rtl/>
         </w:rPr>
         <w:t xml:space="preserve"> </w:t>
       </w:r>
-      <w:r>
-        <w:rPr>
-          <w:rFonts w:ascii="Arial" w:hAnsi="Arial" w:cs="Arial"/>
-          <w:sz w:val="20"/>
-          <w:szCs w:val="20"/>
-          <w:shd w:val="clear" w:color="auto" w:fill="FFFFFF"/>
-          <w:rtl/>
-        </w:rPr>
-        <w:t>אפיון ועיצוב ממשק משתמש הם חלק בלתי נפרד מפיתוח תוכנה ואפליקציה</w:t>
-      </w:r>
-      <w:r>
-        <w:rPr>
-          <w:rFonts w:ascii="Arial" w:hAnsi="Arial" w:cs="Arial" w:hint="cs"/>
-          <w:sz w:val="20"/>
-          <w:szCs w:val="20"/>
-          <w:shd w:val="clear" w:color="auto" w:fill="FFFFFF"/>
-          <w:rtl/>
-        </w:rPr>
-        <w:t xml:space="preserve">. </w:t>
-      </w:r>
-      <w:r>
-        <w:rPr>
-          <w:rFonts w:ascii="Arial" w:hAnsi="Arial" w:cs="Arial" w:hint="cs"/>
-          <w:sz w:val="20"/>
-          <w:szCs w:val="20"/>
-          <w:shd w:val="clear" w:color="auto" w:fill="FFFFFF"/>
-          <w:rtl/>
-        </w:rPr>
-        <w:t xml:space="preserve">                    כדי</w:t>
-      </w:r>
-      <w:r>
-        <w:rPr>
-          <w:rFonts w:asciiTheme="minorBidi" w:hAnsiTheme="minorBidi" w:hint="cs"/>
-          <w:sz w:val="20"/>
-          <w:szCs w:val="20"/>
-          <w:rtl/>
-        </w:rPr>
-        <w:t xml:space="preserve"> להפוך את אפליקציית המשחק שלנו לאטרקטיבית במיוחד נרצה ליצור ממשק</w:t>
-      </w:r>
-      <w:r>
-        <w:rPr>
-          <w:rFonts w:asciiTheme="minorBidi" w:hAnsiTheme="minorBidi" w:hint="cs"/>
-          <w:sz w:val="20"/>
-          <w:szCs w:val="20"/>
-          <w:rtl/>
-        </w:rPr>
-        <w:t xml:space="preserve"> משתמש </w:t>
-      </w:r>
-      <w:r>
-        <w:rPr>
-          <w:rFonts w:asciiTheme="minorBidi" w:hAnsiTheme="minorBidi" w:hint="cs"/>
-          <w:sz w:val="20"/>
-          <w:szCs w:val="20"/>
-          <w:rtl/>
-        </w:rPr>
-        <w:t>בעל עיצוב</w:t>
-      </w:r>
-      <w:r>
-        <w:rPr>
-          <w:rFonts w:asciiTheme="minorBidi" w:hAnsiTheme="minorBidi" w:hint="cs"/>
-          <w:sz w:val="20"/>
-          <w:szCs w:val="20"/>
-          <w:rtl/>
-        </w:rPr>
-        <w:t xml:space="preserve"> גרפי </w:t>
-      </w:r>
-      <w:r>
-        <w:rPr>
-          <w:rFonts w:asciiTheme="minorBidi" w:hAnsiTheme="minorBidi" w:hint="cs"/>
-          <w:sz w:val="20"/>
-          <w:szCs w:val="20"/>
-          <w:rtl/>
-        </w:rPr>
-        <w:t>ידידותי</w:t>
-      </w:r>
-      <w:r>
-        <w:rPr>
-          <w:rFonts w:asciiTheme="minorBidi" w:hAnsiTheme="minorBidi" w:hint="cs"/>
-          <w:sz w:val="20"/>
-          <w:szCs w:val="20"/>
-          <w:rtl/>
-        </w:rPr>
-        <w:t>,</w:t>
-      </w:r>
-      <w:r>
-        <w:rPr>
-          <w:rFonts w:ascii="Arial" w:hAnsi="Arial" w:cs="Arial" w:hint="cs"/>
-          <w:sz w:val="20"/>
-          <w:szCs w:val="20"/>
-          <w:shd w:val="clear" w:color="auto" w:fill="FFFFFF"/>
-          <w:rtl/>
-        </w:rPr>
-        <w:t xml:space="preserve"> פשוט וקל לתפעול</w:t>
-      </w:r>
-      <w:r>
-        <w:rPr>
-          <w:rFonts w:ascii="Arial" w:hAnsi="Arial" w:cs="Arial" w:hint="cs"/>
-          <w:sz w:val="20"/>
-          <w:szCs w:val="20"/>
-          <w:shd w:val="clear" w:color="auto" w:fill="FFFFFF"/>
-          <w:rtl/>
-        </w:rPr>
-        <w:t>.</w:t>
-      </w:r>
-      <w:r>
-        <w:rPr>
-          <w:rFonts w:ascii="Arial" w:hAnsi="Arial" w:cs="Arial" w:hint="cs"/>
-          <w:sz w:val="20"/>
-          <w:szCs w:val="20"/>
-          <w:shd w:val="clear" w:color="auto" w:fill="FFFFFF"/>
+    </w:p>
+    <w:p>
+      <w:pPr>
+        <w:rPr>
+          <w:rFonts w:asciiTheme="minorBidi" w:hAnsiTheme="minorBidi"/>
+          <w:sz w:val="20"/>
+          <w:szCs w:val="20"/>
+          <w:rtl/>
+        </w:rPr>
+      </w:pPr>
+      <w:r>
+        <w:rPr>
+          <w:rFonts w:asciiTheme="minorBidi" w:hAnsiTheme="minorBidi"/>
+          <w:sz w:val="20"/>
+          <w:szCs w:val="20"/>
+          <w:rtl/>
+        </w:rPr>
+        <w:t>עיבוד ה</w:t>
+      </w:r>
+      <w:r>
+        <w:rPr>
+          <w:rFonts w:asciiTheme="minorBidi" w:hAnsiTheme="minorBidi"/>
+          <w:sz w:val="20"/>
+          <w:szCs w:val="20"/>
+        </w:rPr>
+        <w:t>data</w:t>
+      </w:r>
+      <w:r>
+        <w:rPr>
+          <w:rFonts w:asciiTheme="minorBidi" w:hAnsiTheme="minorBidi" w:hint="cs"/>
+          <w:sz w:val="20"/>
+          <w:szCs w:val="20"/>
+          <w:rtl/>
+        </w:rPr>
+        <w:t xml:space="preserve"> (מריה): </w:t>
+      </w:r>
+      <w:r>
+        <w:rPr>
+          <w:rFonts w:asciiTheme="minorBidi" w:hAnsiTheme="minorBidi" w:hint="cs"/>
+          <w:sz w:val="20"/>
+          <w:szCs w:val="20"/>
+          <w:rtl/>
+        </w:rPr>
+        <w:t>מ</w:t>
+      </w:r>
+      <w:r>
+        <w:rPr>
+          <w:rFonts w:asciiTheme="minorBidi" w:hAnsiTheme="minorBidi" w:hint="cs"/>
+          <w:sz w:val="20"/>
+          <w:szCs w:val="20"/>
+          <w:rtl/>
+        </w:rPr>
+        <w:t xml:space="preserve">מאגר </w:t>
+      </w:r>
+      <w:r>
+        <w:rPr>
+          <w:rFonts w:asciiTheme="minorBidi" w:hAnsiTheme="minorBidi" w:hint="cs"/>
+          <w:sz w:val="20"/>
+          <w:szCs w:val="20"/>
+          <w:rtl/>
+        </w:rPr>
+        <w:t>הנתונים</w:t>
+      </w:r>
+      <w:r>
+        <w:rPr>
+          <w:rFonts w:asciiTheme="minorBidi" w:hAnsiTheme="minorBidi" w:hint="cs"/>
+          <w:sz w:val="20"/>
+          <w:szCs w:val="20"/>
           <w:rtl/>
         </w:rPr>
         <w:t xml:space="preserve"> </w:t>
       </w:r>
-    </w:p>
-    <w:p>
-      <w:pPr>
-        <w:rPr>
-          <w:rFonts w:asciiTheme="minorBidi" w:hAnsiTheme="minorBidi"/>
-          <w:sz w:val="20"/>
-          <w:szCs w:val="20"/>
-          <w:rtl/>
-        </w:rPr>
-      </w:pPr>
-      <w:r>
-        <w:rPr>
-          <w:rFonts w:asciiTheme="minorBidi" w:hAnsiTheme="minorBidi"/>
-          <w:sz w:val="20"/>
-          <w:szCs w:val="20"/>
-          <w:rtl/>
-        </w:rPr>
-        <w:t>עיבוד ה</w:t>
-      </w:r>
-      <w:r>
-        <w:rPr>
-          <w:rFonts w:asciiTheme="minorBidi" w:hAnsiTheme="minorBidi"/>
-          <w:sz w:val="20"/>
-          <w:szCs w:val="20"/>
-        </w:rPr>
-        <w:t>data</w:t>
-      </w:r>
-      <w:r>
-        <w:rPr>
-          <w:rFonts w:asciiTheme="minorBidi" w:hAnsiTheme="minorBidi" w:hint="cs"/>
-          <w:sz w:val="20"/>
-          <w:szCs w:val="20"/>
-          <w:rtl/>
-        </w:rPr>
-        <w:t xml:space="preserve"> (מריה): </w:t>
-      </w:r>
-      <w:r>
-        <w:rPr>
-          <w:rFonts w:asciiTheme="minorBidi" w:hAnsiTheme="minorBidi" w:hint="cs"/>
-          <w:sz w:val="20"/>
-          <w:szCs w:val="20"/>
-          <w:rtl/>
-        </w:rPr>
-        <w:t>מ</w:t>
-      </w:r>
-      <w:r>
-        <w:rPr>
-          <w:rFonts w:asciiTheme="minorBidi" w:hAnsiTheme="minorBidi" w:hint="cs"/>
-          <w:sz w:val="20"/>
-          <w:szCs w:val="20"/>
-          <w:rtl/>
-        </w:rPr>
-        <w:t xml:space="preserve">מאגר </w:t>
-      </w:r>
-      <w:r>
-        <w:rPr>
-          <w:rFonts w:asciiTheme="minorBidi" w:hAnsiTheme="minorBidi" w:hint="cs"/>
-          <w:sz w:val="20"/>
-          <w:szCs w:val="20"/>
-          <w:rtl/>
-        </w:rPr>
-        <w:t>הנתונים</w:t>
+      <w:r>
+        <w:rPr>
+          <w:rFonts w:asciiTheme="minorBidi" w:hAnsiTheme="minorBidi" w:hint="cs"/>
+          <w:sz w:val="20"/>
+          <w:szCs w:val="20"/>
+          <w:rtl/>
+        </w:rPr>
+        <w:t>הקיים נצטרך ליצור את הטבלאות עליהן יתבצעו השאילתות.</w:t>
+      </w:r>
+    </w:p>
+    <w:p>
+      <w:pPr>
+        <w:rPr>
+          <w:rFonts w:asciiTheme="minorBidi" w:hAnsiTheme="minorBidi"/>
+          <w:sz w:val="20"/>
+          <w:szCs w:val="20"/>
+          <w:rtl/>
+        </w:rPr>
+      </w:pPr>
+      <w:r>
+        <w:rPr>
+          <w:rFonts w:asciiTheme="minorBidi" w:hAnsiTheme="minorBidi"/>
+          <w:sz w:val="20"/>
+          <w:szCs w:val="20"/>
+          <w:rtl/>
+        </w:rPr>
+        <w:t>חיבור בין ה</w:t>
+      </w:r>
+      <w:proofErr w:type="spellStart"/>
+      <w:r>
+        <w:rPr>
+          <w:rFonts w:asciiTheme="minorBidi" w:hAnsiTheme="minorBidi"/>
+          <w:sz w:val="20"/>
+          <w:szCs w:val="20"/>
+        </w:rPr>
+        <w:t>sql</w:t>
+      </w:r>
+      <w:proofErr w:type="spellEnd"/>
+      <w:r>
+        <w:rPr>
+          <w:rFonts w:asciiTheme="minorBidi" w:hAnsiTheme="minorBidi"/>
+          <w:sz w:val="20"/>
+          <w:szCs w:val="20"/>
+          <w:rtl/>
+        </w:rPr>
+        <w:t xml:space="preserve"> לקוד</w:t>
+      </w:r>
+      <w:r>
+        <w:rPr>
+          <w:rFonts w:asciiTheme="minorBidi" w:hAnsiTheme="minorBidi" w:hint="cs"/>
+          <w:sz w:val="20"/>
+          <w:szCs w:val="20"/>
+          <w:rtl/>
+        </w:rPr>
+        <w:t>(לינוי):</w:t>
       </w:r>
       <w:r>
         <w:rPr>
@@ -1826,87 +2131,22 @@
           <w:szCs w:val="20"/>
           <w:rtl/>
         </w:rPr>
-        <w:t>הקיים נצטרך ליצור את הטבלאות עליהן יתבצעו השאילתות.</w:t>
-      </w:r>
-    </w:p>
-    <w:p>
-      <w:pPr>
-        <w:rPr>
-          <w:rFonts w:asciiTheme="minorBidi" w:hAnsiTheme="minorBidi"/>
-          <w:sz w:val="20"/>
-          <w:szCs w:val="20"/>
-          <w:rtl/>
-        </w:rPr>
-      </w:pPr>
-      <w:r>
-        <w:rPr>
-          <w:rFonts w:asciiTheme="minorBidi" w:hAnsiTheme="minorBidi"/>
-          <w:sz w:val="20"/>
-          <w:szCs w:val="20"/>
-          <w:rtl/>
-        </w:rPr>
-        <w:t>חיבור בין ה</w:t>
-      </w:r>
-      <w:proofErr w:type="spellStart"/>
-      <w:r>
-        <w:rPr>
-          <w:rFonts w:asciiTheme="minorBidi" w:hAnsiTheme="minorBidi"/>
-          <w:sz w:val="20"/>
-          <w:szCs w:val="20"/>
-        </w:rPr>
-        <w:t>sql</w:t>
-      </w:r>
-      <w:proofErr w:type="spellEnd"/>
-      <w:r>
-        <w:rPr>
-          <w:rFonts w:asciiTheme="minorBidi" w:hAnsiTheme="minorBidi"/>
-          <w:sz w:val="20"/>
-          <w:szCs w:val="20"/>
-          <w:rtl/>
-        </w:rPr>
-        <w:t xml:space="preserve"> לקוד</w:t>
-      </w:r>
-      <w:r>
-        <w:rPr>
-          <w:rFonts w:asciiTheme="minorBidi" w:hAnsiTheme="minorBidi" w:hint="cs"/>
-          <w:sz w:val="20"/>
-          <w:szCs w:val="20"/>
-          <w:rtl/>
-        </w:rPr>
-        <w:t>(לינוי):</w:t>
-      </w:r>
-      <w:r>
-        <w:rPr>
-          <w:rFonts w:asciiTheme="minorBidi" w:hAnsiTheme="minorBidi" w:hint="cs"/>
+        <w:t>המידע שאנחנו צריכים בשביל האפליקציה נימצא בבסיס נתונים גדול מאוד. המידע מאוחסן בטבלאות של בסיס הנתונים. כדי לגשת לנתונים עצמם צריך לתכנן את ביצוע השאילתות במסד הנתונים.</w:t>
+      </w:r>
+      <w:r>
+        <w:rPr>
+          <w:rFonts w:asciiTheme="minorBidi" w:hAnsiTheme="minorBidi"/>
           <w:sz w:val="20"/>
           <w:szCs w:val="20"/>
           <w:rtl/>
         </w:rPr>
         <w:t xml:space="preserve"> </w:t>
       </w:r>
-      <w:r>
-        <w:rPr>
-          <w:rFonts w:asciiTheme="minorBidi" w:hAnsiTheme="minorBidi" w:hint="cs"/>
-          <w:sz w:val="20"/>
-          <w:szCs w:val="20"/>
-          <w:rtl/>
-        </w:rPr>
-        <w:t>המידע שאנחנו צריכים בשביל האפליקציה נימצא בבסיס נתונים גדול מאוד. המידע מאוחסן בטבלאות של בסיס הנתונים. כדי לגשת לנתונים עצמם צריך לתכנן את ביצוע השאילתות במסד הנתונים.</w:t>
-      </w:r>
-      <w:r>
-        <w:rPr>
-          <w:rFonts w:asciiTheme="minorBidi" w:hAnsiTheme="minorBidi"/>
-          <w:sz w:val="20"/>
-          <w:szCs w:val="20"/>
-          <w:rtl/>
-        </w:rPr>
-        <w:t xml:space="preserve"> </w:t>
-      </w:r>
-    </w:p>
-    <w:p>
-      <w:pPr>
-        <w:rPr>
-          <w:rFonts w:asciiTheme="minorBidi" w:hAnsiTheme="minorBidi" w:hint="cs"/>
+    </w:p>
+    <w:p>
+      <w:pPr>
+        <w:rPr>
+          <w:rFonts w:asciiTheme="minorBidi" w:hAnsiTheme="minorBidi"/>
           <w:sz w:val="20"/>
           <w:szCs w:val="20"/>
           <w:rtl/>
@@ -2005,7 +2245,7 @@
 </file>
 
 <file path=word/styles.xml><?xml version="1.0" encoding="utf-8"?>
-<w:styles xmlns:mc="http://schemas.openxmlformats.org/markup-compatibility/2006" xmlns:r="http://schemas.openxmlformats.org/officeDocument/2006/relationships" xmlns:w="http://schemas.openxmlformats.org/wordprocessingml/2006/main" xmlns:w14="http://schemas.microsoft.com/office/word/2010/wordml" xmlns:w15="http://schemas.microsoft.com/office/word/2012/wordml" xmlns:w16cid="http://schemas.microsoft.com/office/word/2016/wordml/cid" xmlns:w16se="http://schemas.microsoft.com/office/word/2015/wordml/symex" mc:Ignorable="w14 w15 w16se w16cid">
+<w:styles xmlns:mc="http://schemas.openxmlformats.org/markup-compatibility/2006" xmlns:r="http://schemas.openxmlformats.org/officeDocument/2006/relationships" xmlns:w="http://schemas.openxmlformats.org/wordprocessingml/2006/main" xmlns:w14="http://schemas.microsoft.com/office/word/2010/wordml" xmlns:w15="http://schemas.microsoft.com/office/word/2012/wordml" xmlns:w16se="http://schemas.microsoft.com/office/word/2015/wordml/symex" mc:Ignorable="w14 w15 w16se">
   <w:docDefaults>
     <w:rPrDefault>
       <w:rPr>
@@ -2021,7 +2261,7 @@
       </w:pPr>
     </w:pPrDefault>
   </w:docDefaults>
-  <w:latentStyles w:defLockedState="0" w:defUIPriority="99" w:defSemiHidden="0" w:defUnhideWhenUsed="0" w:defQFormat="0" w:count="375">
+  <w:latentStyles w:defLockedState="0" w:defUIPriority="99" w:defSemiHidden="0" w:defUnhideWhenUsed="0" w:defQFormat="0" w:count="371">
     <w:lsdException w:name="Normal" w:uiPriority="0" w:qFormat="1"/>
     <w:lsdException w:name="heading 1" w:uiPriority="9" w:qFormat="1"/>
     <w:lsdException w:name="heading 2" w:semiHidden="1" w:uiPriority="9" w:unhideWhenUsed="1" w:qFormat="1"/>
@@ -2393,10 +2633,6 @@
     <w:lsdException w:name="List Table 5 Dark Accent 6" w:uiPriority="50"/>
     <w:lsdException w:name="List Table 6 Colorful Accent 6" w:uiPriority="51"/>
     <w:lsdException w:name="List Table 7 Colorful Accent 6" w:uiPriority="52"/>
-    <w:lsdException w:name="Mention" w:semiHidden="1" w:unhideWhenUsed="1"/>
-    <w:lsdException w:name="Smart Hyperlink" w:semiHidden="1" w:unhideWhenUsed="1"/>
-    <w:lsdException w:name="Hashtag" w:semiHidden="1" w:unhideWhenUsed="1"/>
-    <w:lsdException w:name="Unresolved Mention" w:semiHidden="1" w:unhideWhenUsed="1"/>
   </w:latentStyles>
   <w:style w:type="paragraph" w:default="1" w:styleId="a">
     <w:name w:val="Normal"/>
@@ -2746,7 +2982,7 @@
 </file>
 
 <file path=customXml/itemProps1.xml><?xml version="1.0" encoding="utf-8"?>
-<ds:datastoreItem xmlns:ds="http://schemas.openxmlformats.org/officeDocument/2006/customXml" ds:itemID="{530A0DC6-928D-4E72-B900-B484C683A4A7}">
+<ds:datastoreItem xmlns:ds="http://schemas.openxmlformats.org/officeDocument/2006/customXml" ds:itemID="{C8C55418-DAC4-4387-BB85-8EB73961D0F8}">
   <ds:schemaRefs>
     <ds:schemaRef ds:uri="http://schemas.openxmlformats.org/officeDocument/2006/bibliography"/>
   </ds:schemaRefs>

</xml_diff>